<commit_message>
updated report and added source code
</commit_message>
<xml_diff>
--- a/doc/Alaska/NTHMP-AASZ-FinalReport-AECOM-v0.2.docx
+++ b/doc/Alaska/NTHMP-AASZ-FinalReport-AECOM-v0.2.docx
@@ -23564,17 +23564,13 @@
     </w:p>
     <w:p>
       <w:pPr>
-        <w:pStyle w:val="Filelisting"/>
+        <w:pStyle w:val="Filename"/>
       </w:pPr>
       <w:r>
         <w:t>The rate table (</w:t>
       </w:r>
       <w:proofErr w:type="spellStart"/>
       <w:r>
-        <w:rPr>
-          <w:i/>
-          <w:iCs/>
-        </w:rPr>
         <w:t>Events.table</w:t>
       </w:r>
       <w:proofErr w:type="spellEnd"/>
@@ -23814,68 +23810,73 @@
     </w:p>
     <w:p>
       <w:pPr>
+        <w:pStyle w:val="Filename"/>
+      </w:pPr>
+      <w:r>
+        <w:t>An additional file called Events-</w:t>
+      </w:r>
+      <w:proofErr w:type="spellStart"/>
+      <w:proofErr w:type="gramStart"/>
+      <w:r>
+        <w:t>inv.table</w:t>
+      </w:r>
+      <w:proofErr w:type="spellEnd"/>
+      <w:proofErr w:type="gramEnd"/>
+      <w:r>
+        <w:t xml:space="preserve"> contains the updated rates as a result of the inversion</w:t>
+      </w:r>
+      <w:r>
+        <w:t xml:space="preserve"> (section </w:t>
+      </w:r>
+      <w:r>
+        <w:fldChar w:fldCharType="begin"/>
+      </w:r>
+      <w:r>
+        <w:instrText xml:space="preserve"> REF _Ref109002180 \r \h </w:instrText>
+      </w:r>
+      <w:r>
+        <w:fldChar w:fldCharType="separate"/>
+      </w:r>
+      <w:r>
+        <w:t>3.7.1</w:t>
+      </w:r>
+      <w:r>
+        <w:fldChar w:fldCharType="end"/>
+      </w:r>
+      <w:r>
+        <w:t>):</w:t>
+      </w:r>
+    </w:p>
+    <w:p>
+      <w:pPr>
         <w:tabs>
           <w:tab w:val="clear" w:pos="284"/>
         </w:tabs>
         <w:spacing w:line="240" w:lineRule="auto"/>
       </w:pPr>
-      <w:r>
-        <w:t>An additional file called Events-</w:t>
-      </w:r>
-      <w:proofErr w:type="spellStart"/>
-      <w:proofErr w:type="gramStart"/>
-      <w:r>
-        <w:t>inv.table</w:t>
-      </w:r>
-      <w:proofErr w:type="spellEnd"/>
-      <w:proofErr w:type="gramEnd"/>
-      <w:r>
-        <w:t xml:space="preserve"> contains the updated rates as a result of the inversion</w:t>
-      </w:r>
-      <w:r>
-        <w:t xml:space="preserve"> (section </w:t>
-      </w:r>
-      <w:r>
-        <w:fldChar w:fldCharType="begin"/>
-      </w:r>
-      <w:r>
-        <w:instrText xml:space="preserve"> REF _Ref109002180 \r \h </w:instrText>
-      </w:r>
-      <w:r>
-        <w:fldChar w:fldCharType="separate"/>
-      </w:r>
-      <w:r>
-        <w:t>3.7.1</w:t>
-      </w:r>
-      <w:r>
-        <w:fldChar w:fldCharType="end"/>
-      </w:r>
-      <w:r>
-        <w:t>):</w:t>
-      </w:r>
     </w:p>
     <w:p>
       <w:pPr>
-        <w:tabs>
-          <w:tab w:val="clear" w:pos="284"/>
-        </w:tabs>
-        <w:spacing w:line="240" w:lineRule="auto"/>
-      </w:pPr>
+        <w:pStyle w:val="Filelisting"/>
+      </w:pPr>
+      <w:r>
+        <w:t xml:space="preserve">Scenario name       Mag   Original rate </w:t>
+      </w:r>
+      <w:proofErr w:type="gramStart"/>
+      <w:r>
+        <w:t>New</w:t>
+      </w:r>
+      <w:proofErr w:type="gramEnd"/>
+      <w:r>
+        <w:t xml:space="preserve"> rate</w:t>
+      </w:r>
     </w:p>
     <w:p>
       <w:pPr>
         <w:pStyle w:val="Filelisting"/>
       </w:pPr>
       <w:r>
-        <w:t xml:space="preserve">Scenario name       Mag   Original rate </w:t>
-      </w:r>
-      <w:proofErr w:type="gramStart"/>
-      <w:r>
-        <w:t>New</w:t>
-      </w:r>
-      <w:proofErr w:type="gramEnd"/>
-      <w:r>
-        <w:t xml:space="preserve"> rate</w:t>
+        <w:t>Event-1-01-1-1-1-02 9.124 5.430060e-06 6.005709e-06</w:t>
       </w:r>
     </w:p>
     <w:p>
@@ -23883,7 +23884,7 @@
         <w:pStyle w:val="Filelisting"/>
       </w:pPr>
       <w:r>
-        <w:t>Event-1-01-1-1-1-02 9.124 5.430060e-06 6.005709e-06</w:t>
+        <w:t>Event-1-01-1-1-2-02 9.124 5.430060e-06 5.557542e-06</w:t>
       </w:r>
     </w:p>
     <w:p>
@@ -23891,7 +23892,8 @@
         <w:pStyle w:val="Filelisting"/>
       </w:pPr>
       <w:r>
-        <w:t>Event-1-01-1-1-2-02 9.124 5.430060e-06 5.557542e-06</w:t>
+        <w:lastRenderedPageBreak/>
+        <w:t>Event-1-01-1-1-3-02 9.124 5.430060e-06 5.167238e-06</w:t>
       </w:r>
     </w:p>
     <w:p>
@@ -23899,8 +23901,7 @@
         <w:pStyle w:val="Filelisting"/>
       </w:pPr>
       <w:r>
-        <w:lastRenderedPageBreak/>
-        <w:t>Event-1-01-1-1-3-02 9.124 5.430060e-06 5.167238e-06</w:t>
+        <w:t>Event-1-01-1-2-1-02 9.124 1.086010e-05 1.107443e-05</w:t>
       </w:r>
     </w:p>
     <w:p>
@@ -23908,7 +23909,7 @@
         <w:pStyle w:val="Filelisting"/>
       </w:pPr>
       <w:r>
-        <w:t>Event-1-01-1-2-1-02 9.124 1.086010e-05 1.107443e-05</w:t>
+        <w:t>Event-1-01-1-2-2-02 9.124 1.086010e-05 1.151207e-05</w:t>
       </w:r>
     </w:p>
     <w:p>
@@ -23916,7 +23917,7 @@
         <w:pStyle w:val="Filelisting"/>
       </w:pPr>
       <w:r>
-        <w:t>Event-1-01-1-2-2-02 9.124 1.086010e-05 1.151207e-05</w:t>
+        <w:t>Event-1-01-1-2-3-02 9.124 1.086010e-05 1.163911e-05</w:t>
       </w:r>
     </w:p>
     <w:p>
@@ -23924,7 +23925,7 @@
         <w:pStyle w:val="Filelisting"/>
       </w:pPr>
       <w:r>
-        <w:t>Event-1-01-1-2-3-02 9.124 1.086010e-05 1.163911e-05</w:t>
+        <w:t>Event-1-01-1-3-1-02 9.124 5.430060e-06 5.343682e-06</w:t>
       </w:r>
     </w:p>
     <w:p>
@@ -23932,7 +23933,7 @@
         <w:pStyle w:val="Filelisting"/>
       </w:pPr>
       <w:r>
-        <w:t>Event-1-01-1-3-1-02 9.124 5.430060e-06 5.343682e-06</w:t>
+        <w:t>Event-1-01-1-3-2-02 9.124 5.430060e-06 5.202262e-06</w:t>
       </w:r>
     </w:p>
     <w:p>
@@ -23940,7 +23941,7 @@
         <w:pStyle w:val="Filelisting"/>
       </w:pPr>
       <w:r>
-        <w:t>Event-1-01-1-3-2-02 9.124 5.430060e-06 5.202262e-06</w:t>
+        <w:t>Event-1-01-1-3-3-02 9.124 5.430060e-06 5.808644e-06</w:t>
       </w:r>
     </w:p>
     <w:p>
@@ -23948,7 +23949,7 @@
         <w:pStyle w:val="Filelisting"/>
       </w:pPr>
       <w:r>
-        <w:t>Event-1-01-1-3-3-02 9.124 5.430060e-06 5.808644e-06</w:t>
+        <w:t>Event-1-01-2-1-1-02 8.917 7.499080e-06 6.750834e-06</w:t>
       </w:r>
     </w:p>
     <w:p>
@@ -23956,7 +23957,7 @@
         <w:pStyle w:val="Filelisting"/>
       </w:pPr>
       <w:r>
-        <w:t>Event-1-01-2-1-1-02 8.917 7.499080e-06 6.750834e-06</w:t>
+        <w:t>Event-1-01-2-1-2-02 8.917 7.499080e-06 8.033547e-06</w:t>
       </w:r>
     </w:p>
     <w:p>
@@ -23964,7 +23965,7 @@
         <w:pStyle w:val="Filelisting"/>
       </w:pPr>
       <w:r>
-        <w:t>Event-1-01-2-1-2-02 8.917 7.499080e-06 8.033547e-06</w:t>
+        <w:t>Event-1-01-2-1-3-02 8.917 7.499080e-06 8.127427e-06</w:t>
       </w:r>
     </w:p>
     <w:p>
@@ -23972,7 +23973,7 @@
         <w:pStyle w:val="Filelisting"/>
       </w:pPr>
       <w:r>
-        <w:t>Event-1-01-2-1-3-02 8.917 7.499080e-06 8.127427e-06</w:t>
+        <w:t>Event-1-01-2-2-1-02 8.917 1.499820e-05 1.597762e-05</w:t>
       </w:r>
     </w:p>
     <w:p>
@@ -23980,7 +23981,7 @@
         <w:pStyle w:val="Filelisting"/>
       </w:pPr>
       <w:r>
-        <w:t>Event-1-01-2-2-1-02 8.917 1.499820e-05 1.597762e-05</w:t>
+        <w:t>Event-1-01-2-2-2-02 8.917 1.499820e-05 1.498349e-05</w:t>
       </w:r>
     </w:p>
     <w:p>
@@ -23988,7 +23989,7 @@
         <w:pStyle w:val="Filelisting"/>
       </w:pPr>
       <w:r>
-        <w:t>Event-1-01-2-2-2-02 8.917 1.499820e-05 1.498349e-05</w:t>
+        <w:t>Event-1-01-2-2-3-02 8.917 1.499820e-05 1.472185e-05</w:t>
       </w:r>
     </w:p>
     <w:p>
@@ -23996,7 +23997,7 @@
         <w:pStyle w:val="Filelisting"/>
       </w:pPr>
       <w:r>
-        <w:t>Event-1-01-2-2-3-02 8.917 1.499820e-05 1.472185e-05</w:t>
+        <w:t>Event-1-01-2-3-1-02 8.917 7.499080e-06 8.334848e-06</w:t>
       </w:r>
     </w:p>
     <w:p>
@@ -24004,7 +24005,7 @@
         <w:pStyle w:val="Filelisting"/>
       </w:pPr>
       <w:r>
-        <w:t>Event-1-01-2-3-1-02 8.917 7.499080e-06 8.334848e-06</w:t>
+        <w:t>Event-1-01-2-3-2-02 8.917 7.499080e-06 8.102384e-06</w:t>
       </w:r>
     </w:p>
     <w:p>
@@ -24012,7 +24013,7 @@
         <w:pStyle w:val="Filelisting"/>
       </w:pPr>
       <w:r>
-        <w:t>Event-1-01-2-3-2-02 8.917 7.499080e-06 8.102384e-06</w:t>
+        <w:t>Event-1-01-2-3-3-02 8.917 7.499080e-06 7.891410e-06</w:t>
       </w:r>
     </w:p>
     <w:p>
@@ -24020,7 +24021,7 @@
         <w:pStyle w:val="Filelisting"/>
       </w:pPr>
       <w:r>
-        <w:t>Event-1-01-2-3-3-02 8.917 7.499080e-06 7.891410e-06</w:t>
+        <w:t>Event-1-02-1-1-1-02 9.236 9.424940e-06 8.618702e-06</w:t>
       </w:r>
     </w:p>
     <w:p>
@@ -24028,7 +24029,7 @@
         <w:pStyle w:val="Filelisting"/>
       </w:pPr>
       <w:r>
-        <w:t>Event-1-02-1-1-1-02 9.236 9.424940e-06 8.618702e-06</w:t>
+        <w:t>Event-1-02-1-1-2-02 9.236 9.424940e-06 8.528987e-06</w:t>
       </w:r>
     </w:p>
     <w:p>
@@ -24036,7 +24037,7 @@
         <w:pStyle w:val="Filelisting"/>
       </w:pPr>
       <w:r>
-        <w:t>Event-1-02-1-1-2-02 9.236 9.424940e-06 8.528987e-06</w:t>
+        <w:t>Event-1-02-1-1-3-02 9.236 9.424940e-06 1.039025e-05</w:t>
       </w:r>
     </w:p>
     <w:p>
@@ -24044,7 +24045,7 @@
         <w:pStyle w:val="Filelisting"/>
       </w:pPr>
       <w:r>
-        <w:t>Event-1-02-1-1-3-02 9.236 9.424940e-06 1.039025e-05</w:t>
+        <w:t>Event-1-02-1-2-1-02 9.435 1.380410e-05 1.507437e-05</w:t>
       </w:r>
     </w:p>
     <w:p>
@@ -24052,32 +24053,155 @@
         <w:pStyle w:val="Filelisting"/>
       </w:pPr>
       <w:r>
-        <w:t>Event-1-02-1-2-1-02 9.435 1.380410e-05 1.507437e-05</w:t>
+        <w:t>Event-1-02-1-2-2-02 9.435 1.380410e-05 1.362898e-05</w:t>
       </w:r>
     </w:p>
     <w:p>
       <w:pPr>
         <w:pStyle w:val="Filelisting"/>
       </w:pPr>
-      <w:r>
-        <w:t>Event-1-02-1-2-2-02 9.435 1.380410e-05 1.362898e-05</w:t>
-      </w:r>
     </w:p>
     <w:p>
       <w:pPr>
-        <w:pStyle w:val="Filelisting"/>
-      </w:pPr>
+        <w:pStyle w:val="AppHead1"/>
+      </w:pPr>
+      <w:r>
+        <w:t>Software</w:t>
+      </w:r>
     </w:p>
     <w:p>
       <w:pPr>
-        <w:pStyle w:val="Filelisting"/>
-      </w:pPr>
-      <w:r>
-        <w:br w:type="page"/>
+        <w:pStyle w:val="BodyText"/>
+      </w:pPr>
+      <w:r>
+        <w:t xml:space="preserve">The software used to develop the source representation and the scenarios are also available on the </w:t>
+      </w:r>
+      <w:proofErr w:type="spellStart"/>
+      <w:r>
+        <w:t>Github</w:t>
+      </w:r>
+      <w:proofErr w:type="spellEnd"/>
+      <w:r>
+        <w:t xml:space="preserve"> site. The PTHA software is part of a larger framework that included fault displacement hazard codes as well as (in the future) seismic hazard codes, which are also accessible. </w:t>
+      </w:r>
+    </w:p>
+    <w:p>
+      <w:pPr>
+        <w:pStyle w:val="AppHead2"/>
+      </w:pPr>
+      <w:r>
+        <w:t>Gridding of the source</w:t>
+      </w:r>
+    </w:p>
+    <w:p>
+      <w:pPr>
+        <w:pStyle w:val="BodyText"/>
+      </w:pPr>
+      <w:r>
+        <w:t xml:space="preserve">In order to </w:t>
+      </w:r>
+      <w:r>
+        <w:t>develop a more accurate representation of the sources, we can generate the grid in two stages; an initial gridding with very high resolution (</w:t>
+      </w:r>
+      <w:proofErr w:type="gramStart"/>
+      <w:r>
+        <w:t>e.g.</w:t>
+      </w:r>
+      <w:proofErr w:type="gramEnd"/>
+      <w:r>
+        <w:t xml:space="preserve"> 2kmx1km) that is then resampled to a more manageable size (e.g. 50kmx25km). The coarser grid can be used to compute the probabilistic model while using the high-resolution grid to compute the displacement </w:t>
+      </w:r>
+      <w:proofErr w:type="gramStart"/>
+      <w:r>
+        <w:t>Green’s</w:t>
+      </w:r>
+      <w:proofErr w:type="gramEnd"/>
+      <w:r>
+        <w:t xml:space="preserve"> function to account for complexities in the source geometry (e.g. curvature along strike as well as down-dip).</w:t>
+      </w:r>
+    </w:p>
+    <w:p>
+      <w:pPr>
+        <w:pStyle w:val="BodyText"/>
+        <w:numPr>
+          <w:ilvl w:val="0"/>
+          <w:numId w:val="40"/>
+        </w:numPr>
+      </w:pPr>
+      <w:r>
+        <w:t xml:space="preserve">cont2grid.c </w:t>
+      </w:r>
+      <w:r>
+        <w:tab/>
+      </w:r>
+      <w:r>
+        <w:tab/>
+        <w:t>- code to develop source grids from depth contour lines of the fault</w:t>
+      </w:r>
+    </w:p>
+    <w:p>
+      <w:pPr>
+        <w:pStyle w:val="BodyText"/>
+        <w:numPr>
+          <w:ilvl w:val="0"/>
+          <w:numId w:val="40"/>
+        </w:numPr>
+      </w:pPr>
+      <w:r>
+        <w:t>Resample_Invall-v1.1.c</w:t>
+      </w:r>
+      <w:r>
+        <w:tab/>
+        <w:t>- resampling to a coarser grid</w:t>
+      </w:r>
+    </w:p>
+    <w:p>
+      <w:pPr>
+        <w:pStyle w:val="AppHead2"/>
+      </w:pPr>
+      <w:r>
+        <w:t>Generating probabilistic sources</w:t>
+      </w:r>
+    </w:p>
+    <w:p>
+      <w:pPr>
+        <w:pStyle w:val="BodyText"/>
+      </w:pPr>
+      <w:r>
+        <w:t>Currently, a single Fortran code is used to compute the probabilistic scenarios:</w:t>
+      </w:r>
+    </w:p>
+    <w:p>
+      <w:pPr>
+        <w:pStyle w:val="BodyText"/>
+        <w:numPr>
+          <w:ilvl w:val="0"/>
+          <w:numId w:val="42"/>
+        </w:numPr>
+      </w:pPr>
+      <w:r>
+        <w:t>GetRupMod-v2.</w:t>
+      </w:r>
+      <w:proofErr w:type="gramStart"/>
+      <w:r>
+        <w:t>4.f</w:t>
       </w:r>
       <w:bookmarkStart w:id="93" w:name="EOD"/>
       <w:bookmarkEnd w:id="37"/>
       <w:bookmarkEnd w:id="93"/>
+      <w:proofErr w:type="gramEnd"/>
+      <w:r>
+        <w:tab/>
+        <w:t xml:space="preserve">- </w:t>
+      </w:r>
+      <w:r>
+        <w:t>code to develop slip distributions and rates of occurrence for a logic tree model</w:t>
+      </w:r>
+    </w:p>
+    <w:p>
+      <w:pPr>
+        <w:pStyle w:val="Filelisting"/>
+      </w:pPr>
     </w:p>
     <w:p>
       <w:pPr>
@@ -27074,6 +27198,119 @@
     </w:lvl>
   </w:abstractNum>
   <w:abstractNum w:abstractNumId="12" w15:restartNumberingAfterBreak="0">
+    <w:nsid w:val="2CB3109A"/>
+    <w:multiLevelType w:val="hybridMultilevel"/>
+    <w:tmpl w:val="38FC6FF2"/>
+    <w:lvl w:ilvl="0" w:tplc="04090001">
+      <w:start w:val="1"/>
+      <w:numFmt w:val="bullet"/>
+      <w:lvlText w:val=""/>
+      <w:lvlJc w:val="left"/>
+      <w:pPr>
+        <w:ind w:left="720" w:hanging="360"/>
+      </w:pPr>
+      <w:rPr>
+        <w:rFonts w:ascii="Symbol" w:hAnsi="Symbol" w:hint="default"/>
+      </w:rPr>
+    </w:lvl>
+    <w:lvl w:ilvl="1" w:tplc="04090003" w:tentative="1">
+      <w:start w:val="1"/>
+      <w:numFmt w:val="bullet"/>
+      <w:lvlText w:val="o"/>
+      <w:lvlJc w:val="left"/>
+      <w:pPr>
+        <w:ind w:left="1440" w:hanging="360"/>
+      </w:pPr>
+      <w:rPr>
+        <w:rFonts w:ascii="Courier New" w:hAnsi="Courier New" w:cs="Courier New" w:hint="default"/>
+      </w:rPr>
+    </w:lvl>
+    <w:lvl w:ilvl="2" w:tplc="04090005" w:tentative="1">
+      <w:start w:val="1"/>
+      <w:numFmt w:val="bullet"/>
+      <w:lvlText w:val=""/>
+      <w:lvlJc w:val="left"/>
+      <w:pPr>
+        <w:ind w:left="2160" w:hanging="360"/>
+      </w:pPr>
+      <w:rPr>
+        <w:rFonts w:ascii="Wingdings" w:hAnsi="Wingdings" w:hint="default"/>
+      </w:rPr>
+    </w:lvl>
+    <w:lvl w:ilvl="3" w:tplc="04090001" w:tentative="1">
+      <w:start w:val="1"/>
+      <w:numFmt w:val="bullet"/>
+      <w:lvlText w:val=""/>
+      <w:lvlJc w:val="left"/>
+      <w:pPr>
+        <w:ind w:left="2880" w:hanging="360"/>
+      </w:pPr>
+      <w:rPr>
+        <w:rFonts w:ascii="Symbol" w:hAnsi="Symbol" w:hint="default"/>
+      </w:rPr>
+    </w:lvl>
+    <w:lvl w:ilvl="4" w:tplc="04090003" w:tentative="1">
+      <w:start w:val="1"/>
+      <w:numFmt w:val="bullet"/>
+      <w:lvlText w:val="o"/>
+      <w:lvlJc w:val="left"/>
+      <w:pPr>
+        <w:ind w:left="3600" w:hanging="360"/>
+      </w:pPr>
+      <w:rPr>
+        <w:rFonts w:ascii="Courier New" w:hAnsi="Courier New" w:cs="Courier New" w:hint="default"/>
+      </w:rPr>
+    </w:lvl>
+    <w:lvl w:ilvl="5" w:tplc="04090005" w:tentative="1">
+      <w:start w:val="1"/>
+      <w:numFmt w:val="bullet"/>
+      <w:lvlText w:val=""/>
+      <w:lvlJc w:val="left"/>
+      <w:pPr>
+        <w:ind w:left="4320" w:hanging="360"/>
+      </w:pPr>
+      <w:rPr>
+        <w:rFonts w:ascii="Wingdings" w:hAnsi="Wingdings" w:hint="default"/>
+      </w:rPr>
+    </w:lvl>
+    <w:lvl w:ilvl="6" w:tplc="04090001" w:tentative="1">
+      <w:start w:val="1"/>
+      <w:numFmt w:val="bullet"/>
+      <w:lvlText w:val=""/>
+      <w:lvlJc w:val="left"/>
+      <w:pPr>
+        <w:ind w:left="5040" w:hanging="360"/>
+      </w:pPr>
+      <w:rPr>
+        <w:rFonts w:ascii="Symbol" w:hAnsi="Symbol" w:hint="default"/>
+      </w:rPr>
+    </w:lvl>
+    <w:lvl w:ilvl="7" w:tplc="04090003" w:tentative="1">
+      <w:start w:val="1"/>
+      <w:numFmt w:val="bullet"/>
+      <w:lvlText w:val="o"/>
+      <w:lvlJc w:val="left"/>
+      <w:pPr>
+        <w:ind w:left="5760" w:hanging="360"/>
+      </w:pPr>
+      <w:rPr>
+        <w:rFonts w:ascii="Courier New" w:hAnsi="Courier New" w:cs="Courier New" w:hint="default"/>
+      </w:rPr>
+    </w:lvl>
+    <w:lvl w:ilvl="8" w:tplc="04090005" w:tentative="1">
+      <w:start w:val="1"/>
+      <w:numFmt w:val="bullet"/>
+      <w:lvlText w:val=""/>
+      <w:lvlJc w:val="left"/>
+      <w:pPr>
+        <w:ind w:left="6480" w:hanging="360"/>
+      </w:pPr>
+      <w:rPr>
+        <w:rFonts w:ascii="Wingdings" w:hAnsi="Wingdings" w:hint="default"/>
+      </w:rPr>
+    </w:lvl>
+  </w:abstractNum>
+  <w:abstractNum w:abstractNumId="13" w15:restartNumberingAfterBreak="0">
     <w:nsid w:val="3754570F"/>
     <w:multiLevelType w:val="multilevel"/>
     <w:tmpl w:val="F7CE306E"/>
@@ -27188,7 +27425,7 @@
       </w:rPr>
     </w:lvl>
   </w:abstractNum>
-  <w:abstractNum w:abstractNumId="13" w15:restartNumberingAfterBreak="0">
+  <w:abstractNum w:abstractNumId="14" w15:restartNumberingAfterBreak="0">
     <w:nsid w:val="3A383484"/>
     <w:multiLevelType w:val="multilevel"/>
     <w:tmpl w:val="60B68AA8"/>
@@ -27305,7 +27542,120 @@
       </w:rPr>
     </w:lvl>
   </w:abstractNum>
-  <w:abstractNum w:abstractNumId="14" w15:restartNumberingAfterBreak="0">
+  <w:abstractNum w:abstractNumId="15" w15:restartNumberingAfterBreak="0">
+    <w:nsid w:val="3A4B151C"/>
+    <w:multiLevelType w:val="hybridMultilevel"/>
+    <w:tmpl w:val="EB747340"/>
+    <w:lvl w:ilvl="0" w:tplc="04090001">
+      <w:start w:val="1"/>
+      <w:numFmt w:val="bullet"/>
+      <w:lvlText w:val=""/>
+      <w:lvlJc w:val="left"/>
+      <w:pPr>
+        <w:ind w:left="1800" w:hanging="360"/>
+      </w:pPr>
+      <w:rPr>
+        <w:rFonts w:ascii="Symbol" w:hAnsi="Symbol" w:hint="default"/>
+      </w:rPr>
+    </w:lvl>
+    <w:lvl w:ilvl="1" w:tplc="04090003" w:tentative="1">
+      <w:start w:val="1"/>
+      <w:numFmt w:val="bullet"/>
+      <w:lvlText w:val="o"/>
+      <w:lvlJc w:val="left"/>
+      <w:pPr>
+        <w:ind w:left="2520" w:hanging="360"/>
+      </w:pPr>
+      <w:rPr>
+        <w:rFonts w:ascii="Courier New" w:hAnsi="Courier New" w:cs="Courier New" w:hint="default"/>
+      </w:rPr>
+    </w:lvl>
+    <w:lvl w:ilvl="2" w:tplc="04090005" w:tentative="1">
+      <w:start w:val="1"/>
+      <w:numFmt w:val="bullet"/>
+      <w:lvlText w:val=""/>
+      <w:lvlJc w:val="left"/>
+      <w:pPr>
+        <w:ind w:left="3240" w:hanging="360"/>
+      </w:pPr>
+      <w:rPr>
+        <w:rFonts w:ascii="Wingdings" w:hAnsi="Wingdings" w:hint="default"/>
+      </w:rPr>
+    </w:lvl>
+    <w:lvl w:ilvl="3" w:tplc="04090001" w:tentative="1">
+      <w:start w:val="1"/>
+      <w:numFmt w:val="bullet"/>
+      <w:lvlText w:val=""/>
+      <w:lvlJc w:val="left"/>
+      <w:pPr>
+        <w:ind w:left="3960" w:hanging="360"/>
+      </w:pPr>
+      <w:rPr>
+        <w:rFonts w:ascii="Symbol" w:hAnsi="Symbol" w:hint="default"/>
+      </w:rPr>
+    </w:lvl>
+    <w:lvl w:ilvl="4" w:tplc="04090003" w:tentative="1">
+      <w:start w:val="1"/>
+      <w:numFmt w:val="bullet"/>
+      <w:lvlText w:val="o"/>
+      <w:lvlJc w:val="left"/>
+      <w:pPr>
+        <w:ind w:left="4680" w:hanging="360"/>
+      </w:pPr>
+      <w:rPr>
+        <w:rFonts w:ascii="Courier New" w:hAnsi="Courier New" w:cs="Courier New" w:hint="default"/>
+      </w:rPr>
+    </w:lvl>
+    <w:lvl w:ilvl="5" w:tplc="04090005" w:tentative="1">
+      <w:start w:val="1"/>
+      <w:numFmt w:val="bullet"/>
+      <w:lvlText w:val=""/>
+      <w:lvlJc w:val="left"/>
+      <w:pPr>
+        <w:ind w:left="5400" w:hanging="360"/>
+      </w:pPr>
+      <w:rPr>
+        <w:rFonts w:ascii="Wingdings" w:hAnsi="Wingdings" w:hint="default"/>
+      </w:rPr>
+    </w:lvl>
+    <w:lvl w:ilvl="6" w:tplc="04090001" w:tentative="1">
+      <w:start w:val="1"/>
+      <w:numFmt w:val="bullet"/>
+      <w:lvlText w:val=""/>
+      <w:lvlJc w:val="left"/>
+      <w:pPr>
+        <w:ind w:left="6120" w:hanging="360"/>
+      </w:pPr>
+      <w:rPr>
+        <w:rFonts w:ascii="Symbol" w:hAnsi="Symbol" w:hint="default"/>
+      </w:rPr>
+    </w:lvl>
+    <w:lvl w:ilvl="7" w:tplc="04090003" w:tentative="1">
+      <w:start w:val="1"/>
+      <w:numFmt w:val="bullet"/>
+      <w:lvlText w:val="o"/>
+      <w:lvlJc w:val="left"/>
+      <w:pPr>
+        <w:ind w:left="6840" w:hanging="360"/>
+      </w:pPr>
+      <w:rPr>
+        <w:rFonts w:ascii="Courier New" w:hAnsi="Courier New" w:cs="Courier New" w:hint="default"/>
+      </w:rPr>
+    </w:lvl>
+    <w:lvl w:ilvl="8" w:tplc="04090005" w:tentative="1">
+      <w:start w:val="1"/>
+      <w:numFmt w:val="bullet"/>
+      <w:lvlText w:val=""/>
+      <w:lvlJc w:val="left"/>
+      <w:pPr>
+        <w:ind w:left="7560" w:hanging="360"/>
+      </w:pPr>
+      <w:rPr>
+        <w:rFonts w:ascii="Wingdings" w:hAnsi="Wingdings" w:hint="default"/>
+      </w:rPr>
+    </w:lvl>
+  </w:abstractNum>
+  <w:abstractNum w:abstractNumId="16" w15:restartNumberingAfterBreak="0">
     <w:nsid w:val="3A9D60A6"/>
     <w:multiLevelType w:val="hybridMultilevel"/>
     <w:tmpl w:val="00CAAEA2"/>
@@ -27418,7 +27768,7 @@
       </w:rPr>
     </w:lvl>
   </w:abstractNum>
-  <w:abstractNum w:abstractNumId="15" w15:restartNumberingAfterBreak="0">
+  <w:abstractNum w:abstractNumId="17" w15:restartNumberingAfterBreak="0">
     <w:nsid w:val="3C496CD1"/>
     <w:multiLevelType w:val="multilevel"/>
     <w:tmpl w:val="F2568B8C"/>
@@ -27538,7 +27888,7 @@
       </w:rPr>
     </w:lvl>
   </w:abstractNum>
-  <w:abstractNum w:abstractNumId="16" w15:restartNumberingAfterBreak="0">
+  <w:abstractNum w:abstractNumId="18" w15:restartNumberingAfterBreak="0">
     <w:nsid w:val="3D007021"/>
     <w:multiLevelType w:val="multilevel"/>
     <w:tmpl w:val="C5BAF5A4"/>
@@ -27653,7 +28003,120 @@
       </w:rPr>
     </w:lvl>
   </w:abstractNum>
-  <w:abstractNum w:abstractNumId="17" w15:restartNumberingAfterBreak="0">
+  <w:abstractNum w:abstractNumId="19" w15:restartNumberingAfterBreak="0">
+    <w:nsid w:val="3D1E6108"/>
+    <w:multiLevelType w:val="hybridMultilevel"/>
+    <w:tmpl w:val="7EFE4E48"/>
+    <w:lvl w:ilvl="0" w:tplc="04090001">
+      <w:start w:val="1"/>
+      <w:numFmt w:val="bullet"/>
+      <w:lvlText w:val=""/>
+      <w:lvlJc w:val="left"/>
+      <w:pPr>
+        <w:ind w:left="720" w:hanging="360"/>
+      </w:pPr>
+      <w:rPr>
+        <w:rFonts w:ascii="Symbol" w:hAnsi="Symbol" w:hint="default"/>
+      </w:rPr>
+    </w:lvl>
+    <w:lvl w:ilvl="1" w:tplc="04090003" w:tentative="1">
+      <w:start w:val="1"/>
+      <w:numFmt w:val="bullet"/>
+      <w:lvlText w:val="o"/>
+      <w:lvlJc w:val="left"/>
+      <w:pPr>
+        <w:ind w:left="1440" w:hanging="360"/>
+      </w:pPr>
+      <w:rPr>
+        <w:rFonts w:ascii="Courier New" w:hAnsi="Courier New" w:cs="Courier New" w:hint="default"/>
+      </w:rPr>
+    </w:lvl>
+    <w:lvl w:ilvl="2" w:tplc="04090005" w:tentative="1">
+      <w:start w:val="1"/>
+      <w:numFmt w:val="bullet"/>
+      <w:lvlText w:val=""/>
+      <w:lvlJc w:val="left"/>
+      <w:pPr>
+        <w:ind w:left="2160" w:hanging="360"/>
+      </w:pPr>
+      <w:rPr>
+        <w:rFonts w:ascii="Wingdings" w:hAnsi="Wingdings" w:hint="default"/>
+      </w:rPr>
+    </w:lvl>
+    <w:lvl w:ilvl="3" w:tplc="04090001" w:tentative="1">
+      <w:start w:val="1"/>
+      <w:numFmt w:val="bullet"/>
+      <w:lvlText w:val=""/>
+      <w:lvlJc w:val="left"/>
+      <w:pPr>
+        <w:ind w:left="2880" w:hanging="360"/>
+      </w:pPr>
+      <w:rPr>
+        <w:rFonts w:ascii="Symbol" w:hAnsi="Symbol" w:hint="default"/>
+      </w:rPr>
+    </w:lvl>
+    <w:lvl w:ilvl="4" w:tplc="04090003" w:tentative="1">
+      <w:start w:val="1"/>
+      <w:numFmt w:val="bullet"/>
+      <w:lvlText w:val="o"/>
+      <w:lvlJc w:val="left"/>
+      <w:pPr>
+        <w:ind w:left="3600" w:hanging="360"/>
+      </w:pPr>
+      <w:rPr>
+        <w:rFonts w:ascii="Courier New" w:hAnsi="Courier New" w:cs="Courier New" w:hint="default"/>
+      </w:rPr>
+    </w:lvl>
+    <w:lvl w:ilvl="5" w:tplc="04090005" w:tentative="1">
+      <w:start w:val="1"/>
+      <w:numFmt w:val="bullet"/>
+      <w:lvlText w:val=""/>
+      <w:lvlJc w:val="left"/>
+      <w:pPr>
+        <w:ind w:left="4320" w:hanging="360"/>
+      </w:pPr>
+      <w:rPr>
+        <w:rFonts w:ascii="Wingdings" w:hAnsi="Wingdings" w:hint="default"/>
+      </w:rPr>
+    </w:lvl>
+    <w:lvl w:ilvl="6" w:tplc="04090001" w:tentative="1">
+      <w:start w:val="1"/>
+      <w:numFmt w:val="bullet"/>
+      <w:lvlText w:val=""/>
+      <w:lvlJc w:val="left"/>
+      <w:pPr>
+        <w:ind w:left="5040" w:hanging="360"/>
+      </w:pPr>
+      <w:rPr>
+        <w:rFonts w:ascii="Symbol" w:hAnsi="Symbol" w:hint="default"/>
+      </w:rPr>
+    </w:lvl>
+    <w:lvl w:ilvl="7" w:tplc="04090003" w:tentative="1">
+      <w:start w:val="1"/>
+      <w:numFmt w:val="bullet"/>
+      <w:lvlText w:val="o"/>
+      <w:lvlJc w:val="left"/>
+      <w:pPr>
+        <w:ind w:left="5760" w:hanging="360"/>
+      </w:pPr>
+      <w:rPr>
+        <w:rFonts w:ascii="Courier New" w:hAnsi="Courier New" w:cs="Courier New" w:hint="default"/>
+      </w:rPr>
+    </w:lvl>
+    <w:lvl w:ilvl="8" w:tplc="04090005" w:tentative="1">
+      <w:start w:val="1"/>
+      <w:numFmt w:val="bullet"/>
+      <w:lvlText w:val=""/>
+      <w:lvlJc w:val="left"/>
+      <w:pPr>
+        <w:ind w:left="6480" w:hanging="360"/>
+      </w:pPr>
+      <w:rPr>
+        <w:rFonts w:ascii="Wingdings" w:hAnsi="Wingdings" w:hint="default"/>
+      </w:rPr>
+    </w:lvl>
+  </w:abstractNum>
+  <w:abstractNum w:abstractNumId="20" w15:restartNumberingAfterBreak="0">
     <w:nsid w:val="442166B0"/>
     <w:multiLevelType w:val="multilevel"/>
     <w:tmpl w:val="80A4A4E6"/>
@@ -27768,7 +28231,7 @@
       </w:rPr>
     </w:lvl>
   </w:abstractNum>
-  <w:abstractNum w:abstractNumId="18" w15:restartNumberingAfterBreak="0">
+  <w:abstractNum w:abstractNumId="21" w15:restartNumberingAfterBreak="0">
     <w:nsid w:val="4644573A"/>
     <w:multiLevelType w:val="multilevel"/>
     <w:tmpl w:val="3F9A613A"/>
@@ -27897,7 +28360,7 @@
       </w:rPr>
     </w:lvl>
   </w:abstractNum>
-  <w:abstractNum w:abstractNumId="19" w15:restartNumberingAfterBreak="0">
+  <w:abstractNum w:abstractNumId="22" w15:restartNumberingAfterBreak="0">
     <w:nsid w:val="4D0C0132"/>
     <w:multiLevelType w:val="multilevel"/>
     <w:tmpl w:val="0809001D"/>
@@ -27984,7 +28447,7 @@
       </w:pPr>
     </w:lvl>
   </w:abstractNum>
-  <w:abstractNum w:abstractNumId="20" w15:restartNumberingAfterBreak="0">
+  <w:abstractNum w:abstractNumId="23" w15:restartNumberingAfterBreak="0">
     <w:nsid w:val="4F926A09"/>
     <w:multiLevelType w:val="multilevel"/>
     <w:tmpl w:val="99F01D82"/>
@@ -28106,7 +28569,7 @@
       </w:rPr>
     </w:lvl>
   </w:abstractNum>
-  <w:abstractNum w:abstractNumId="21" w15:restartNumberingAfterBreak="0">
+  <w:abstractNum w:abstractNumId="24" w15:restartNumberingAfterBreak="0">
     <w:nsid w:val="50406D14"/>
     <w:multiLevelType w:val="hybridMultilevel"/>
     <w:tmpl w:val="AD80BBB6"/>
@@ -28219,14 +28682,14 @@
       </w:rPr>
     </w:lvl>
   </w:abstractNum>
-  <w:abstractNum w:abstractNumId="22" w15:restartNumberingAfterBreak="0">
+  <w:abstractNum w:abstractNumId="25" w15:restartNumberingAfterBreak="0">
     <w:nsid w:val="509E0D8B"/>
     <w:multiLevelType w:val="multilevel"/>
     <w:tmpl w:val="F2568B8C"/>
     <w:name w:val="AECOM Outline numbering32"/>
     <w:numStyleLink w:val="Appx"/>
   </w:abstractNum>
-  <w:abstractNum w:abstractNumId="23" w15:restartNumberingAfterBreak="0">
+  <w:abstractNum w:abstractNumId="26" w15:restartNumberingAfterBreak="0">
     <w:nsid w:val="51880F48"/>
     <w:multiLevelType w:val="multilevel"/>
     <w:tmpl w:val="5B6227C6"/>
@@ -28358,7 +28821,7 @@
       </w:rPr>
     </w:lvl>
   </w:abstractNum>
-  <w:abstractNum w:abstractNumId="24" w15:restartNumberingAfterBreak="0">
+  <w:abstractNum w:abstractNumId="27" w15:restartNumberingAfterBreak="0">
     <w:nsid w:val="51B842F8"/>
     <w:multiLevelType w:val="multilevel"/>
     <w:tmpl w:val="F9362F24"/>
@@ -28472,13 +28935,13 @@
       </w:rPr>
     </w:lvl>
   </w:abstractNum>
-  <w:abstractNum w:abstractNumId="25" w15:restartNumberingAfterBreak="0">
+  <w:abstractNum w:abstractNumId="28" w15:restartNumberingAfterBreak="0">
     <w:nsid w:val="530069EB"/>
     <w:multiLevelType w:val="multilevel"/>
     <w:tmpl w:val="DB3C37A8"/>
     <w:numStyleLink w:val="AECOMAppendix"/>
   </w:abstractNum>
-  <w:abstractNum w:abstractNumId="26" w15:restartNumberingAfterBreak="0">
+  <w:abstractNum w:abstractNumId="29" w15:restartNumberingAfterBreak="0">
     <w:nsid w:val="5571285C"/>
     <w:multiLevelType w:val="multilevel"/>
     <w:tmpl w:val="1204601A"/>
@@ -28594,7 +29057,7 @@
       </w:rPr>
     </w:lvl>
   </w:abstractNum>
-  <w:abstractNum w:abstractNumId="27" w15:restartNumberingAfterBreak="0">
+  <w:abstractNum w:abstractNumId="30" w15:restartNumberingAfterBreak="0">
     <w:nsid w:val="56391AC0"/>
     <w:multiLevelType w:val="multilevel"/>
     <w:tmpl w:val="C2828886"/>
@@ -28708,13 +29171,13 @@
       </w:rPr>
     </w:lvl>
   </w:abstractNum>
-  <w:abstractNum w:abstractNumId="28" w15:restartNumberingAfterBreak="0">
+  <w:abstractNum w:abstractNumId="31" w15:restartNumberingAfterBreak="0">
     <w:nsid w:val="5EA1024A"/>
     <w:multiLevelType w:val="multilevel"/>
     <w:tmpl w:val="F2568B8C"/>
     <w:numStyleLink w:val="Appx"/>
   </w:abstractNum>
-  <w:abstractNum w:abstractNumId="29" w15:restartNumberingAfterBreak="0">
+  <w:abstractNum w:abstractNumId="32" w15:restartNumberingAfterBreak="0">
     <w:nsid w:val="616C499F"/>
     <w:multiLevelType w:val="multilevel"/>
     <w:tmpl w:val="66AC3F00"/>
@@ -28828,7 +29291,7 @@
       </w:rPr>
     </w:lvl>
   </w:abstractNum>
-  <w:abstractNum w:abstractNumId="30" w15:restartNumberingAfterBreak="0">
+  <w:abstractNum w:abstractNumId="33" w15:restartNumberingAfterBreak="0">
     <w:nsid w:val="659A027C"/>
     <w:multiLevelType w:val="multilevel"/>
     <w:tmpl w:val="ACFCE65E"/>
@@ -28968,7 +29431,7 @@
       </w:rPr>
     </w:lvl>
   </w:abstractNum>
-  <w:abstractNum w:abstractNumId="31" w15:restartNumberingAfterBreak="0">
+  <w:abstractNum w:abstractNumId="34" w15:restartNumberingAfterBreak="0">
     <w:nsid w:val="6DE95F07"/>
     <w:multiLevelType w:val="multilevel"/>
     <w:tmpl w:val="0409001D"/>
@@ -29054,7 +29517,7 @@
       </w:pPr>
     </w:lvl>
   </w:abstractNum>
-  <w:abstractNum w:abstractNumId="32" w15:restartNumberingAfterBreak="0">
+  <w:abstractNum w:abstractNumId="35" w15:restartNumberingAfterBreak="0">
     <w:nsid w:val="6EFE498B"/>
     <w:multiLevelType w:val="multilevel"/>
     <w:tmpl w:val="D88893D6"/>
@@ -29196,7 +29659,7 @@
       </w:rPr>
     </w:lvl>
   </w:abstractNum>
-  <w:abstractNum w:abstractNumId="33" w15:restartNumberingAfterBreak="0">
+  <w:abstractNum w:abstractNumId="36" w15:restartNumberingAfterBreak="0">
     <w:nsid w:val="72DC3FF9"/>
     <w:multiLevelType w:val="hybridMultilevel"/>
     <w:tmpl w:val="C8FC2624"/>
@@ -29309,13 +29772,13 @@
       </w:rPr>
     </w:lvl>
   </w:abstractNum>
-  <w:abstractNum w:abstractNumId="34" w15:restartNumberingAfterBreak="0">
+  <w:abstractNum w:abstractNumId="37" w15:restartNumberingAfterBreak="0">
     <w:nsid w:val="78A940EA"/>
     <w:multiLevelType w:val="multilevel"/>
     <w:tmpl w:val="DB3C37A8"/>
     <w:numStyleLink w:val="AECOMAppendix"/>
   </w:abstractNum>
-  <w:abstractNum w:abstractNumId="35" w15:restartNumberingAfterBreak="0">
+  <w:abstractNum w:abstractNumId="38" w15:restartNumberingAfterBreak="0">
     <w:nsid w:val="7EC10AAF"/>
     <w:multiLevelType w:val="multilevel"/>
     <w:tmpl w:val="6B5C2870"/>
@@ -29430,10 +29893,10 @@
     </w:lvl>
   </w:abstractNum>
   <w:num w:numId="1" w16cid:durableId="1272054184">
-    <w:abstractNumId w:val="18"/>
+    <w:abstractNumId w:val="21"/>
   </w:num>
   <w:num w:numId="2" w16cid:durableId="998465468">
-    <w:abstractNumId w:val="23"/>
+    <w:abstractNumId w:val="26"/>
   </w:num>
   <w:num w:numId="3" w16cid:durableId="24404165">
     <w:abstractNumId w:val="3"/>
@@ -29454,7 +29917,7 @@
     <w:abstractNumId w:val="7"/>
   </w:num>
   <w:num w:numId="9" w16cid:durableId="139855586">
-    <w:abstractNumId w:val="26"/>
+    <w:abstractNumId w:val="29"/>
   </w:num>
   <w:num w:numId="10" w16cid:durableId="1312565369">
     <w:abstractNumId w:val="5"/>
@@ -29463,85 +29926,85 @@
     <w:abstractNumId w:val="10"/>
   </w:num>
   <w:num w:numId="12" w16cid:durableId="1477068238">
-    <w:abstractNumId w:val="19"/>
+    <w:abstractNumId w:val="22"/>
   </w:num>
   <w:num w:numId="13" w16cid:durableId="619454802">
     <w:abstractNumId w:val="6"/>
   </w:num>
   <w:num w:numId="14" w16cid:durableId="1893039569">
-    <w:abstractNumId w:val="32"/>
+    <w:abstractNumId w:val="35"/>
   </w:num>
   <w:num w:numId="15" w16cid:durableId="309870596">
-    <w:abstractNumId w:val="30"/>
+    <w:abstractNumId w:val="33"/>
   </w:num>
   <w:num w:numId="16" w16cid:durableId="577059725">
     <w:abstractNumId w:val="11"/>
   </w:num>
   <w:num w:numId="17" w16cid:durableId="1666593884">
-    <w:abstractNumId w:val="13"/>
+    <w:abstractNumId w:val="14"/>
   </w:num>
   <w:num w:numId="18" w16cid:durableId="486482459">
-    <w:abstractNumId w:val="13"/>
+    <w:abstractNumId w:val="14"/>
   </w:num>
   <w:num w:numId="19" w16cid:durableId="2067802954">
-    <w:abstractNumId w:val="20"/>
+    <w:abstractNumId w:val="23"/>
   </w:num>
   <w:num w:numId="20" w16cid:durableId="534849155">
-    <w:abstractNumId w:val="12"/>
+    <w:abstractNumId w:val="13"/>
   </w:num>
   <w:num w:numId="21" w16cid:durableId="1335839662">
     <w:abstractNumId w:val="9"/>
   </w:num>
   <w:num w:numId="22" w16cid:durableId="1963266314">
+    <w:abstractNumId w:val="30"/>
+  </w:num>
+  <w:num w:numId="23" w16cid:durableId="137654115">
+    <w:abstractNumId w:val="38"/>
+  </w:num>
+  <w:num w:numId="24" w16cid:durableId="1211840490">
     <w:abstractNumId w:val="27"/>
   </w:num>
-  <w:num w:numId="23" w16cid:durableId="137654115">
-    <w:abstractNumId w:val="35"/>
-  </w:num>
-  <w:num w:numId="24" w16cid:durableId="1211840490">
+  <w:num w:numId="25" w16cid:durableId="390033720">
     <w:abstractNumId w:val="24"/>
   </w:num>
-  <w:num w:numId="25" w16cid:durableId="390033720">
-    <w:abstractNumId w:val="21"/>
-  </w:num>
   <w:num w:numId="26" w16cid:durableId="21054639">
-    <w:abstractNumId w:val="14"/>
+    <w:abstractNumId w:val="16"/>
   </w:num>
   <w:num w:numId="27" w16cid:durableId="662978430">
-    <w:abstractNumId w:val="33"/>
+    <w:abstractNumId w:val="36"/>
   </w:num>
   <w:num w:numId="28" w16cid:durableId="1953243300">
     <w:abstractNumId w:val="8"/>
   </w:num>
   <w:num w:numId="29" w16cid:durableId="140851232">
+    <w:abstractNumId w:val="28"/>
+  </w:num>
+  <w:num w:numId="30" w16cid:durableId="2081096436">
+    <w:abstractNumId w:val="37"/>
+  </w:num>
+  <w:num w:numId="31" w16cid:durableId="783311339">
+    <w:abstractNumId w:val="32"/>
+  </w:num>
+  <w:num w:numId="32" w16cid:durableId="1349715148">
+    <w:abstractNumId w:val="18"/>
+  </w:num>
+  <w:num w:numId="33" w16cid:durableId="47459503">
+    <w:abstractNumId w:val="34"/>
+  </w:num>
+  <w:num w:numId="34" w16cid:durableId="854417337">
+    <w:abstractNumId w:val="17"/>
+  </w:num>
+  <w:num w:numId="35" w16cid:durableId="407263636">
+    <w:abstractNumId w:val="31"/>
+  </w:num>
+  <w:num w:numId="36" w16cid:durableId="1093161257">
+    <w:abstractNumId w:val="20"/>
+  </w:num>
+  <w:num w:numId="37" w16cid:durableId="1967734402">
     <w:abstractNumId w:val="25"/>
   </w:num>
-  <w:num w:numId="30" w16cid:durableId="2081096436">
-    <w:abstractNumId w:val="34"/>
-  </w:num>
-  <w:num w:numId="31" w16cid:durableId="783311339">
-    <w:abstractNumId w:val="29"/>
-  </w:num>
-  <w:num w:numId="32" w16cid:durableId="1349715148">
-    <w:abstractNumId w:val="16"/>
-  </w:num>
-  <w:num w:numId="33" w16cid:durableId="47459503">
-    <w:abstractNumId w:val="31"/>
-  </w:num>
-  <w:num w:numId="34" w16cid:durableId="854417337">
-    <w:abstractNumId w:val="15"/>
-  </w:num>
-  <w:num w:numId="35" w16cid:durableId="407263636">
-    <w:abstractNumId w:val="28"/>
-  </w:num>
-  <w:num w:numId="36" w16cid:durableId="1093161257">
+  <w:num w:numId="38" w16cid:durableId="305626073">
     <w:abstractNumId w:val="17"/>
-  </w:num>
-  <w:num w:numId="37" w16cid:durableId="1967734402">
-    <w:abstractNumId w:val="22"/>
-  </w:num>
-  <w:num w:numId="38" w16cid:durableId="305626073">
-    <w:abstractNumId w:val="15"/>
     <w:lvlOverride w:ilvl="0">
       <w:startOverride w:val="1"/>
     </w:lvlOverride>
@@ -29571,7 +30034,7 @@
     </w:lvlOverride>
   </w:num>
   <w:num w:numId="39" w16cid:durableId="1575386392">
-    <w:abstractNumId w:val="15"/>
+    <w:abstractNumId w:val="17"/>
     <w:lvlOverride w:ilvl="0">
       <w:startOverride w:val="1"/>
     </w:lvlOverride>
@@ -29599,6 +30062,15 @@
     <w:lvlOverride w:ilvl="8">
       <w:startOverride w:val="1"/>
     </w:lvlOverride>
+  </w:num>
+  <w:num w:numId="40" w16cid:durableId="1779988479">
+    <w:abstractNumId w:val="19"/>
+  </w:num>
+  <w:num w:numId="41" w16cid:durableId="1491367164">
+    <w:abstractNumId w:val="15"/>
+  </w:num>
+  <w:num w:numId="42" w16cid:durableId="152836458">
+    <w:abstractNumId w:val="12"/>
   </w:num>
   <w:numIdMacAtCleanup w:val="24"/>
 </w:numbering>
@@ -46384,6 +46856,23 @@
       <w:rFonts w:ascii="Courier New" w:hAnsi="Courier New"/>
     </w:rPr>
   </w:style>
+  <w:style w:type="paragraph" w:customStyle="1" w:styleId="Filename">
+    <w:name w:val="Filename"/>
+    <w:basedOn w:val="Normal"/>
+    <w:uiPriority w:val="1"/>
+    <w:qFormat/>
+    <w:rsid w:val="004C4143"/>
+    <w:pPr>
+      <w:tabs>
+        <w:tab w:val="clear" w:pos="284"/>
+      </w:tabs>
+      <w:spacing w:line="240" w:lineRule="auto"/>
+    </w:pPr>
+    <w:rPr>
+      <w:rFonts w:ascii="Courier New" w:hAnsi="Courier New"/>
+      <w:i/>
+    </w:rPr>
+  </w:style>
 </w:styles>
 </file>
 

</xml_diff>